<commit_message>
Création du contrôleur About + Création du modèle Project.
</commit_message>
<xml_diff>
--- a/doc/planning/Journal de bord.docx
+++ b/doc/planning/Journal de bord.docx
@@ -109,11 +109,7 @@
       </w:pPr>
       <w:r>
         <w:rPr/>
-        <w:t xml:space="preserve">Semaine 5 – 12.10.2105 </w:t>
-      </w:r>
-      <w:r>
-        <w:rPr/>
-        <w:t>(+ semaine de relâches)</w:t>
+        <w:t>Semaine 5 – 12.10.2105 (+ semaine de relâches)</w:t>
       </w:r>
     </w:p>
     <w:p>
@@ -225,6 +221,7 @@
         </w:numPr>
         <w:rPr/>
       </w:pPr>
+      <w:bookmarkStart w:id="1" w:name="__DdeLink__41_880947578"/>
       <w:r>
         <w:rPr>
           <w:b/>
@@ -232,7 +229,7 @@
         </w:rPr>
         <w:t>Thibaud</w:t>
       </w:r>
-      <w:bookmarkEnd w:id="0"/>
+      <w:bookmarkEnd w:id="1"/>
       <w:r>
         <w:rPr/>
         <w:t xml:space="preserve"> : étude de Zend + conventions de travail.</w:t>
@@ -279,6 +276,7 @@
         <w:spacing w:before="0" w:after="0"/>
         <w:rPr/>
       </w:pPr>
+      <w:bookmarkStart w:id="2" w:name="__DdeLink__45_2060146312"/>
       <w:r>
         <w:rPr>
           <w:b/>
@@ -373,6 +371,7 @@
         </w:rPr>
         <w:t>Thibaud</w:t>
       </w:r>
+      <w:bookmarkEnd w:id="2"/>
       <w:r>
         <w:rPr/>
         <w:t xml:space="preserve"> : développement d'une partie du module projet.</w:t>
@@ -395,6 +394,128 @@
       </w:pPr>
       <w:r>
         <w:rPr/>
+        <w:t>Mise en commun : nous avons pris un peu de retard, car la semaine passée était surchargée.</w:t>
+      </w:r>
+    </w:p>
+    <w:p>
+      <w:pPr>
+        <w:pStyle w:val="Normal"/>
+        <w:spacing w:before="0" w:after="0"/>
+        <w:rPr/>
+      </w:pPr>
+      <w:r>
+        <w:rPr/>
+        <w:t>Attribution du travail de la semaine :</w:t>
+      </w:r>
+    </w:p>
+    <w:p>
+      <w:pPr>
+        <w:pStyle w:val="Normal"/>
+        <w:numPr>
+          <w:ilvl w:val="0"/>
+          <w:numId w:val="1"/>
+        </w:numPr>
+        <w:spacing w:before="0" w:after="0"/>
+        <w:rPr/>
+      </w:pPr>
+      <w:r>
+        <w:rPr>
+          <w:b/>
+          <w:bCs/>
+        </w:rPr>
+        <w:t>Karim</w:t>
+      </w:r>
+      <w:r>
+        <w:rPr/>
+        <w:t xml:space="preserve"> : </w:t>
+      </w:r>
+    </w:p>
+    <w:p>
+      <w:pPr>
+        <w:pStyle w:val="Normal"/>
+        <w:numPr>
+          <w:ilvl w:val="0"/>
+          <w:numId w:val="1"/>
+        </w:numPr>
+        <w:spacing w:before="0" w:after="0"/>
+        <w:rPr/>
+      </w:pPr>
+      <w:r>
+        <w:rPr>
+          <w:b/>
+          <w:bCs/>
+        </w:rPr>
+        <w:t>Michelle</w:t>
+      </w:r>
+      <w:r>
+        <w:rPr/>
+        <w:t xml:space="preserve"> : </w:t>
+      </w:r>
+    </w:p>
+    <w:p>
+      <w:pPr>
+        <w:pStyle w:val="Normal"/>
+        <w:numPr>
+          <w:ilvl w:val="0"/>
+          <w:numId w:val="1"/>
+        </w:numPr>
+        <w:spacing w:before="0" w:after="0"/>
+        <w:rPr/>
+      </w:pPr>
+      <w:r>
+        <w:rPr>
+          <w:b/>
+          <w:bCs/>
+        </w:rPr>
+        <w:t>Miguel</w:t>
+      </w:r>
+      <w:r>
+        <w:rPr/>
+        <w:t xml:space="preserve"> : </w:t>
+      </w:r>
+    </w:p>
+    <w:p>
+      <w:pPr>
+        <w:pStyle w:val="Normal"/>
+        <w:numPr>
+          <w:ilvl w:val="0"/>
+          <w:numId w:val="1"/>
+        </w:numPr>
+        <w:spacing w:before="0" w:after="0"/>
+        <w:rPr/>
+      </w:pPr>
+      <w:r>
+        <w:rPr>
+          <w:b/>
+          <w:bCs/>
+        </w:rPr>
+        <w:t>Raphaël</w:t>
+      </w:r>
+      <w:r>
+        <w:rPr/>
+        <w:t xml:space="preserve"> : </w:t>
+      </w:r>
+    </w:p>
+    <w:p>
+      <w:pPr>
+        <w:pStyle w:val="Normal"/>
+        <w:numPr>
+          <w:ilvl w:val="0"/>
+          <w:numId w:val="1"/>
+        </w:numPr>
+        <w:spacing w:before="0" w:after="200"/>
+        <w:rPr/>
+      </w:pPr>
+      <w:r>
+        <w:rPr>
+          <w:b/>
+          <w:bCs/>
+        </w:rPr>
+        <w:t>Thibaud</w:t>
+      </w:r>
+      <w:r>
+        <w:rPr/>
+        <w:t xml:space="preserve"> : </w:t>
       </w:r>
     </w:p>
     <w:sectPr>
@@ -426,6 +547,7 @@
       </w:pPr>
       <w:rPr>
         <w:rFonts w:ascii="Symbol" w:hAnsi="Symbol" w:cs="Symbol" w:hint="default"/>
+        <w:b/>
       </w:rPr>
     </w:lvl>
     <w:lvl w:ilvl="1">
@@ -471,6 +593,7 @@
       </w:pPr>
       <w:rPr>
         <w:rFonts w:ascii="Symbol" w:hAnsi="Symbol" w:cs="Symbol" w:hint="default"/>
+        <w:b/>
       </w:rPr>
     </w:lvl>
     <w:lvl w:ilvl="4">
@@ -516,6 +639,7 @@
       </w:pPr>
       <w:rPr>
         <w:rFonts w:ascii="Symbol" w:hAnsi="Symbol" w:cs="Symbol" w:hint="default"/>
+        <w:b/>
       </w:rPr>
     </w:lvl>
     <w:lvl w:ilvl="7">
@@ -683,7 +807,6 @@
     <w:rPrDefault>
       <w:rPr>
         <w:rFonts w:ascii="Calibri" w:hAnsi="Calibri" w:eastAsia="Calibri" w:cs="" w:asciiTheme="minorHAnsi" w:cstheme="minorBidi" w:eastAsiaTheme="minorHAnsi" w:hAnsiTheme="minorHAnsi"/>
-        <w:sz w:val="22"/>
         <w:szCs w:val="22"/>
         <w:lang w:val="fr-CH" w:eastAsia="en-US" w:bidi="ar-SA"/>
       </w:rPr>
@@ -845,7 +968,7 @@
     </w:pPr>
     <w:rPr>
       <w:rFonts w:ascii="Calibri" w:hAnsi="Calibri" w:eastAsia="Calibri" w:cs="" w:asciiTheme="minorHAnsi" w:cstheme="minorBidi" w:eastAsiaTheme="minorHAnsi" w:hAnsiTheme="minorHAnsi"/>
-      <w:color w:val="auto"/>
+      <w:color w:val="00000A"/>
       <w:sz w:val="22"/>
       <w:szCs w:val="22"/>
       <w:lang w:val="fr-CH" w:eastAsia="en-US" w:bidi="ar-SA"/>
@@ -951,6 +1074,21 @@
     <w:qFormat/>
     <w:rPr>
       <w:rFonts w:ascii="OpenSymbol" w:hAnsi="OpenSymbol" w:eastAsia="OpenSymbol" w:cs="OpenSymbol"/>
+    </w:rPr>
+  </w:style>
+  <w:style w:type="character" w:styleId="ListLabel4">
+    <w:name w:val="ListLabel 4"/>
+    <w:qFormat/>
+    <w:rPr>
+      <w:rFonts w:cs="Symbol"/>
+      <w:b/>
+    </w:rPr>
+  </w:style>
+  <w:style w:type="character" w:styleId="ListLabel5">
+    <w:name w:val="ListLabel 5"/>
+    <w:qFormat/>
+    <w:rPr>
+      <w:rFonts w:cs="OpenSymbol"/>
     </w:rPr>
   </w:style>
   <w:style w:type="paragraph" w:styleId="Titre">

</xml_diff>

<commit_message>
Ajout du contrôleur Projects + Màj du journal de bord.
</commit_message>
<xml_diff>
--- a/doc/planning/Journal de bord.docx
+++ b/doc/planning/Journal de bord.docx
@@ -429,6 +429,10 @@
         <w:rPr/>
         <w:t xml:space="preserve"> : </w:t>
       </w:r>
+      <w:r>
+        <w:rPr/>
+        <w:t>développement de la connexion.</w:t>
+      </w:r>
     </w:p>
     <w:p>
       <w:pPr>
@@ -451,6 +455,10 @@
         <w:rPr/>
         <w:t xml:space="preserve"> : </w:t>
       </w:r>
+      <w:r>
+        <w:rPr/>
+        <w:t>développement de l'inscription.</w:t>
+      </w:r>
     </w:p>
     <w:p>
       <w:pPr>
@@ -473,6 +481,10 @@
         <w:rPr/>
         <w:t xml:space="preserve"> : </w:t>
       </w:r>
+      <w:r>
+        <w:rPr/>
+        <w:t>développement de la liste des projets.</w:t>
+      </w:r>
     </w:p>
     <w:p>
       <w:pPr>
@@ -495,6 +507,10 @@
         <w:rPr/>
         <w:t xml:space="preserve"> : </w:t>
       </w:r>
+      <w:r>
+        <w:rPr/>
+        <w:t>ajout de triggers et autres contraintes dans la base de données + Création des modèles dans l'application.</w:t>
+      </w:r>
     </w:p>
     <w:p>
       <w:pPr>
@@ -516,6 +532,10 @@
       <w:r>
         <w:rPr/>
         <w:t xml:space="preserve"> : </w:t>
+      </w:r>
+      <w:r>
+        <w:rPr/>
+        <w:t>avance dans le module Project.</w:t>
       </w:r>
     </w:p>
     <w:sectPr>

</xml_diff>

<commit_message>
Màj du JDB et de la planif' réelle.
</commit_message>
<xml_diff>
--- a/doc/planning/Journal de bord.docx
+++ b/doc/planning/Journal de bord.docx
@@ -133,7 +133,6 @@
         <w:spacing w:before="0" w:after="0"/>
         <w:rPr/>
       </w:pPr>
-      <w:bookmarkStart w:id="0" w:name="__DdeLink__41_880947578"/>
       <w:r>
         <w:rPr>
           <w:b/>
@@ -221,7 +220,7 @@
         </w:numPr>
         <w:rPr/>
       </w:pPr>
-      <w:bookmarkStart w:id="1" w:name="__DdeLink__41_880947578"/>
+      <w:bookmarkStart w:id="0" w:name="__DdeLink__41_880947578"/>
       <w:r>
         <w:rPr>
           <w:b/>
@@ -229,7 +228,7 @@
         </w:rPr>
         <w:t>Thibaud</w:t>
       </w:r>
-      <w:bookmarkEnd w:id="1"/>
+      <w:bookmarkEnd w:id="0"/>
       <w:r>
         <w:rPr/>
         <w:t xml:space="preserve"> : étude de Zend + conventions de travail.</w:t>
@@ -252,7 +251,11 @@
       </w:pPr>
       <w:r>
         <w:rPr/>
-        <w:t>Mise en commun du travail effectué par les membres : tout le monde a fait ce qu'il devait.</w:t>
+        <w:t xml:space="preserve">Mise en commun du travail effectué par les membres : tout le monde a fait ce qu'il devait. </w:t>
+      </w:r>
+      <w:r>
+        <w:rPr/>
+        <w:t>Nous avons pu prendre un peu d'avance, car nous aurions dû commencer le développement que cette semaine.</w:t>
       </w:r>
     </w:p>
     <w:p>
@@ -276,7 +279,6 @@
         <w:spacing w:before="0" w:after="0"/>
         <w:rPr/>
       </w:pPr>
-      <w:bookmarkStart w:id="2" w:name="__DdeLink__45_2060146312"/>
       <w:r>
         <w:rPr>
           <w:b/>
@@ -364,6 +366,7 @@
         </w:numPr>
         <w:rPr/>
       </w:pPr>
+      <w:bookmarkStart w:id="1" w:name="__DdeLink__45_2060146312"/>
       <w:r>
         <w:rPr>
           <w:b/>
@@ -371,7 +374,7 @@
         </w:rPr>
         <w:t>Thibaud</w:t>
       </w:r>
-      <w:bookmarkEnd w:id="2"/>
+      <w:bookmarkEnd w:id="1"/>
       <w:r>
         <w:rPr/>
         <w:t xml:space="preserve"> : développement d'une partie du module projet.</w:t>
@@ -394,7 +397,11 @@
       </w:pPr>
       <w:r>
         <w:rPr/>
-        <w:t>Mise en commun : nous avons pris un peu de retard, car la semaine passée était surchargée.</w:t>
+        <w:t xml:space="preserve">Mise en commun : nous avons pris un peu de retard, car la semaine passée était surchargée. </w:t>
+      </w:r>
+      <w:r>
+        <w:rPr/>
+        <w:t>Heureusement, il est compensé par l'avance que nous avions.</w:t>
       </w:r>
     </w:p>
     <w:p>
@@ -427,11 +434,7 @@
       </w:r>
       <w:r>
         <w:rPr/>
-        <w:t xml:space="preserve"> : </w:t>
-      </w:r>
-      <w:r>
-        <w:rPr/>
-        <w:t>développement de la connexion.</w:t>
+        <w:t xml:space="preserve"> : développement de la connexion.</w:t>
       </w:r>
     </w:p>
     <w:p>
@@ -453,11 +456,7 @@
       </w:r>
       <w:r>
         <w:rPr/>
-        <w:t xml:space="preserve"> : </w:t>
-      </w:r>
-      <w:r>
-        <w:rPr/>
-        <w:t>développement de l'inscription.</w:t>
+        <w:t xml:space="preserve"> : développement de l'inscription.</w:t>
       </w:r>
     </w:p>
     <w:p>
@@ -479,11 +478,7 @@
       </w:r>
       <w:r>
         <w:rPr/>
-        <w:t xml:space="preserve"> : </w:t>
-      </w:r>
-      <w:r>
-        <w:rPr/>
-        <w:t>développement de la liste des projets.</w:t>
+        <w:t xml:space="preserve"> : développement de la liste des projets.</w:t>
       </w:r>
     </w:p>
     <w:p>
@@ -505,11 +500,7 @@
       </w:r>
       <w:r>
         <w:rPr/>
-        <w:t xml:space="preserve"> : </w:t>
-      </w:r>
-      <w:r>
-        <w:rPr/>
-        <w:t>ajout de triggers et autres contraintes dans la base de données + Création des modèles dans l'application.</w:t>
+        <w:t xml:space="preserve"> : ajout de triggers et autres contraintes dans la base de données + Création des modèles dans l'application.</w:t>
       </w:r>
     </w:p>
     <w:p>
@@ -531,11 +522,110 @@
       </w:r>
       <w:r>
         <w:rPr/>
-        <w:t xml:space="preserve"> : </w:t>
-      </w:r>
-      <w:r>
-        <w:rPr/>
-        <w:t>avance dans le module Project.</w:t>
+        <w:t xml:space="preserve"> : avance dans le module Project.</w:t>
+      </w:r>
+    </w:p>
+    <w:p>
+      <w:pPr>
+        <w:pStyle w:val="Titre1"/>
+        <w:rPr/>
+      </w:pPr>
+      <w:r>
+        <w:rPr/>
+        <w:t>Semaine 8 – 09.11.2015</w:t>
+      </w:r>
+    </w:p>
+    <w:p>
+      <w:pPr>
+        <w:pStyle w:val="Normal"/>
+        <w:spacing w:before="0" w:after="200"/>
+        <w:rPr/>
+      </w:pPr>
+      <w:r>
+        <w:rPr/>
+        <w:t>Une bonne avancée a été faite durant la semaine passée. Il reste encore l'inscription (</w:t>
+      </w:r>
+      <w:r>
+        <w:rPr>
+          <w:b/>
+          <w:bCs/>
+        </w:rPr>
+        <w:t>Michelle</w:t>
+      </w:r>
+      <w:r>
+        <w:rPr>
+          <w:b w:val="false"/>
+          <w:bCs w:val="false"/>
+        </w:rPr>
+        <w:t>)</w:t>
+      </w:r>
+      <w:r>
+        <w:rPr/>
+        <w:t xml:space="preserve"> et la connexion à terminer (</w:t>
+      </w:r>
+      <w:r>
+        <w:rPr>
+          <w:b/>
+          <w:bCs/>
+        </w:rPr>
+        <w:t>Karim</w:t>
+      </w:r>
+      <w:r>
+        <w:rPr>
+          <w:b w:val="false"/>
+          <w:bCs w:val="false"/>
+        </w:rPr>
+        <w:t>)</w:t>
+      </w:r>
+      <w:r>
+        <w:rPr/>
+        <w:t>, ainsi que la création du dashboard de gestion de projet (</w:t>
+      </w:r>
+      <w:r>
+        <w:rPr>
+          <w:b/>
+          <w:bCs/>
+        </w:rPr>
+        <w:t>Thibaud</w:t>
+      </w:r>
+      <w:r>
+        <w:rPr>
+          <w:b w:val="false"/>
+          <w:bCs w:val="false"/>
+        </w:rPr>
+        <w:t>)</w:t>
+      </w:r>
+      <w:r>
+        <w:rPr/>
+        <w:t xml:space="preserve">. </w:t>
+      </w:r>
+      <w:r>
+        <w:rPr>
+          <w:b/>
+          <w:bCs/>
+        </w:rPr>
+        <w:t>Miguel</w:t>
+      </w:r>
+      <w:r>
+        <w:rPr>
+          <w:b w:val="false"/>
+          <w:bCs w:val="false"/>
+        </w:rPr>
+        <w:t xml:space="preserve"> va s'occuper de peaufiner l'interface et de créer le PowerPoint de la présentation intermédiaire. De son côté, </w:t>
+      </w:r>
+      <w:r>
+        <w:rPr>
+          <w:b/>
+          <w:bCs/>
+        </w:rPr>
+        <w:t>Raphaël</w:t>
+      </w:r>
+      <w:r>
+        <w:rPr>
+          <w:b w:val="false"/>
+          <w:bCs w:val="false"/>
+        </w:rPr>
+        <w:t xml:space="preserve"> va optimiser la base de données, créer des données de tests, et créer des vues qui seront utiles aux différents membres dans le cours de leurs implémentations.</w:t>
       </w:r>
     </w:p>
     <w:sectPr>
@@ -1106,6 +1196,36 @@
   </w:style>
   <w:style w:type="character" w:styleId="ListLabel5">
     <w:name w:val="ListLabel 5"/>
+    <w:qFormat/>
+    <w:rPr>
+      <w:rFonts w:cs="OpenSymbol"/>
+    </w:rPr>
+  </w:style>
+  <w:style w:type="character" w:styleId="ListLabel6">
+    <w:name w:val="ListLabel 6"/>
+    <w:qFormat/>
+    <w:rPr>
+      <w:rFonts w:cs="Symbol"/>
+      <w:b/>
+    </w:rPr>
+  </w:style>
+  <w:style w:type="character" w:styleId="ListLabel7">
+    <w:name w:val="ListLabel 7"/>
+    <w:qFormat/>
+    <w:rPr>
+      <w:rFonts w:cs="OpenSymbol"/>
+    </w:rPr>
+  </w:style>
+  <w:style w:type="character" w:styleId="ListLabel8">
+    <w:name w:val="ListLabel 8"/>
+    <w:qFormat/>
+    <w:rPr>
+      <w:rFonts w:cs="Symbol"/>
+      <w:b/>
+    </w:rPr>
+  </w:style>
+  <w:style w:type="character" w:styleId="ListLabel9">
+    <w:name w:val="ListLabel 9"/>
     <w:qFormat/>
     <w:rPr>
       <w:rFonts w:cs="OpenSymbol"/>

</xml_diff>

<commit_message>
Màj du JDB + Création de projets + Recherche de projets.
</commit_message>
<xml_diff>
--- a/doc/planning/Journal de bord.docx
+++ b/doc/planning/Journal de bord.docx
@@ -251,11 +251,7 @@
       </w:pPr>
       <w:r>
         <w:rPr/>
-        <w:t xml:space="preserve">Mise en commun du travail effectué par les membres : tout le monde a fait ce qu'il devait. </w:t>
-      </w:r>
-      <w:r>
-        <w:rPr/>
-        <w:t>Nous avons pu prendre un peu d'avance, car nous aurions dû commencer le développement que cette semaine.</w:t>
+        <w:t>Mise en commun du travail effectué par les membres : tout le monde a fait ce qu'il devait. Nous avons pu prendre un peu d'avance, car nous aurions dû commencer le développement que cette semaine.</w:t>
       </w:r>
     </w:p>
     <w:p>
@@ -397,11 +393,7 @@
       </w:pPr>
       <w:r>
         <w:rPr/>
-        <w:t xml:space="preserve">Mise en commun : nous avons pris un peu de retard, car la semaine passée était surchargée. </w:t>
-      </w:r>
-      <w:r>
-        <w:rPr/>
-        <w:t>Heureusement, il est compensé par l'avance que nous avions.</w:t>
+        <w:t>Mise en commun : nous avons pris un peu de retard, car la semaine passée était surchargée. Heureusement, il est compensé par l'avance que nous avions.</w:t>
       </w:r>
     </w:p>
     <w:p>
@@ -626,6 +618,533 @@
           <w:bCs w:val="false"/>
         </w:rPr>
         <w:t xml:space="preserve"> va optimiser la base de données, créer des données de tests, et créer des vues qui seront utiles aux différents membres dans le cours de leurs implémentations.</w:t>
+      </w:r>
+    </w:p>
+    <w:p>
+      <w:pPr>
+        <w:pStyle w:val="Titre1"/>
+        <w:rPr>
+          <w:b/>
+          <w:b/>
+          <w:bCs/>
+        </w:rPr>
+      </w:pPr>
+      <w:r>
+        <w:rPr>
+          <w:b/>
+          <w:bCs/>
+        </w:rPr>
+        <w:t>Semaine 9 – 16.11.2015</w:t>
+      </w:r>
+    </w:p>
+    <w:p>
+      <w:pPr>
+        <w:pStyle w:val="Normal"/>
+        <w:spacing w:before="0" w:after="0"/>
+        <w:rPr>
+          <w:b w:val="false"/>
+          <w:b w:val="false"/>
+          <w:bCs w:val="false"/>
+        </w:rPr>
+      </w:pPr>
+      <w:r>
+        <w:rPr>
+          <w:b w:val="false"/>
+          <w:bCs w:val="false"/>
+        </w:rPr>
+        <w:t>Nous sommes dans les temps ; la première partie du projet est terminée.</w:t>
+        <w:br/>
+        <w:t>Réalisation de la présentation intermédiaire.</w:t>
+        <w:br/>
+        <w:t>Attribution des nouveaux travaux pour la semaine :</w:t>
+      </w:r>
+    </w:p>
+    <w:p>
+      <w:pPr>
+        <w:pStyle w:val="Normal"/>
+        <w:numPr>
+          <w:ilvl w:val="0"/>
+          <w:numId w:val="1"/>
+        </w:numPr>
+        <w:spacing w:before="0" w:after="0"/>
+        <w:rPr/>
+      </w:pPr>
+      <w:r>
+        <w:rPr>
+          <w:b/>
+          <w:bCs/>
+        </w:rPr>
+        <w:t>Karim</w:t>
+      </w:r>
+      <w:r>
+        <w:rPr/>
+        <w:t xml:space="preserve"> : gestion de la session utilisateur + Initialisation de l'édition de compte.</w:t>
+      </w:r>
+    </w:p>
+    <w:p>
+      <w:pPr>
+        <w:pStyle w:val="Normal"/>
+        <w:numPr>
+          <w:ilvl w:val="0"/>
+          <w:numId w:val="1"/>
+        </w:numPr>
+        <w:spacing w:before="0" w:after="0"/>
+        <w:rPr/>
+      </w:pPr>
+      <w:r>
+        <w:rPr>
+          <w:b/>
+          <w:bCs/>
+        </w:rPr>
+        <w:t>Michelle</w:t>
+      </w:r>
+      <w:r>
+        <w:rPr/>
+        <w:t xml:space="preserve"> : hébergement des images lors de l'inscription.</w:t>
+      </w:r>
+    </w:p>
+    <w:p>
+      <w:pPr>
+        <w:pStyle w:val="Normal"/>
+        <w:numPr>
+          <w:ilvl w:val="0"/>
+          <w:numId w:val="1"/>
+        </w:numPr>
+        <w:spacing w:before="0" w:after="0"/>
+        <w:rPr/>
+      </w:pPr>
+      <w:r>
+        <w:rPr>
+          <w:b/>
+          <w:bCs/>
+        </w:rPr>
+        <w:t>Miguel</w:t>
+      </w:r>
+      <w:r>
+        <w:rPr/>
+        <w:t xml:space="preserve"> : finir l'ajout de projets + recherche de projets.</w:t>
+      </w:r>
+    </w:p>
+    <w:p>
+      <w:pPr>
+        <w:pStyle w:val="Normal"/>
+        <w:numPr>
+          <w:ilvl w:val="0"/>
+          <w:numId w:val="1"/>
+        </w:numPr>
+        <w:spacing w:before="0" w:after="0"/>
+        <w:rPr/>
+      </w:pPr>
+      <w:r>
+        <w:rPr>
+          <w:b/>
+          <w:bCs/>
+        </w:rPr>
+        <w:t>Raphaël</w:t>
+      </w:r>
+      <w:r>
+        <w:rPr/>
+        <w:t xml:space="preserve"> : initialisation du tutoriel utilisateur.</w:t>
+      </w:r>
+    </w:p>
+    <w:p>
+      <w:pPr>
+        <w:pStyle w:val="Normal"/>
+        <w:numPr>
+          <w:ilvl w:val="0"/>
+          <w:numId w:val="1"/>
+        </w:numPr>
+        <w:spacing w:before="0" w:after="200"/>
+        <w:rPr>
+          <w:b w:val="false"/>
+          <w:b w:val="false"/>
+          <w:bCs w:val="false"/>
+        </w:rPr>
+      </w:pPr>
+      <w:r>
+        <w:rPr>
+          <w:b/>
+          <w:bCs/>
+        </w:rPr>
+        <w:t>Thibaud</w:t>
+      </w:r>
+      <w:r>
+        <w:rPr>
+          <w:b w:val="false"/>
+          <w:bCs w:val="false"/>
+        </w:rPr>
+        <w:t xml:space="preserve"> : finalisation de l'ajout de membres.</w:t>
+      </w:r>
+    </w:p>
+    <w:p>
+      <w:pPr>
+        <w:pStyle w:val="Titre1"/>
+        <w:rPr>
+          <w:b/>
+          <w:b/>
+          <w:bCs/>
+        </w:rPr>
+      </w:pPr>
+      <w:r>
+        <w:rPr>
+          <w:b/>
+          <w:bCs/>
+        </w:rPr>
+        <w:t>Semaine 10 – 23.11.2015</w:t>
+      </w:r>
+    </w:p>
+    <w:p>
+      <w:pPr>
+        <w:pStyle w:val="Normal"/>
+        <w:spacing w:before="0" w:after="0"/>
+        <w:rPr>
+          <w:b w:val="false"/>
+          <w:b w:val="false"/>
+          <w:bCs w:val="false"/>
+        </w:rPr>
+      </w:pPr>
+      <w:r>
+        <w:rPr>
+          <w:b w:val="false"/>
+          <w:bCs w:val="false"/>
+        </w:rPr>
+        <w:t>Voici ce que chacun a fait durant la semaine passée :</w:t>
+      </w:r>
+    </w:p>
+    <w:p>
+      <w:pPr>
+        <w:pStyle w:val="Normal"/>
+        <w:numPr>
+          <w:ilvl w:val="0"/>
+          <w:numId w:val="1"/>
+        </w:numPr>
+        <w:spacing w:before="0" w:after="0"/>
+        <w:rPr/>
+      </w:pPr>
+      <w:r>
+        <w:rPr>
+          <w:b/>
+          <w:bCs/>
+        </w:rPr>
+        <w:t>Karim</w:t>
+      </w:r>
+      <w:r>
+        <w:rPr/>
+        <w:t xml:space="preserve"> : gestion de la session utilisateur + logout + initialisation de l'édition de compte.</w:t>
+      </w:r>
+    </w:p>
+    <w:p>
+      <w:pPr>
+        <w:pStyle w:val="Normal"/>
+        <w:numPr>
+          <w:ilvl w:val="0"/>
+          <w:numId w:val="1"/>
+        </w:numPr>
+        <w:spacing w:before="0" w:after="0"/>
+        <w:rPr/>
+      </w:pPr>
+      <w:r>
+        <w:rPr>
+          <w:b/>
+          <w:bCs/>
+        </w:rPr>
+        <w:t>Michelle</w:t>
+      </w:r>
+      <w:r>
+        <w:rPr/>
+        <w:t xml:space="preserve"> : a préféré mettre la priorité sur un TE ; le retard sera rattrapé durant la semaine.</w:t>
+      </w:r>
+    </w:p>
+    <w:p>
+      <w:pPr>
+        <w:pStyle w:val="Normal"/>
+        <w:numPr>
+          <w:ilvl w:val="0"/>
+          <w:numId w:val="1"/>
+        </w:numPr>
+        <w:spacing w:before="0" w:after="0"/>
+        <w:rPr/>
+      </w:pPr>
+      <w:r>
+        <w:rPr>
+          <w:b/>
+          <w:bCs/>
+        </w:rPr>
+        <w:t>Miguel</w:t>
+      </w:r>
+      <w:r>
+        <w:rPr/>
+        <w:t xml:space="preserve"> : recherche de projets + finalisation de l'ajout d'un projet.</w:t>
+      </w:r>
+    </w:p>
+    <w:p>
+      <w:pPr>
+        <w:pStyle w:val="Normal"/>
+        <w:numPr>
+          <w:ilvl w:val="0"/>
+          <w:numId w:val="1"/>
+        </w:numPr>
+        <w:spacing w:before="0" w:after="0"/>
+        <w:rPr/>
+      </w:pPr>
+      <w:r>
+        <w:rPr>
+          <w:b/>
+          <w:bCs/>
+        </w:rPr>
+        <w:t>Raphaël</w:t>
+      </w:r>
+      <w:r>
+        <w:rPr/>
+        <w:t xml:space="preserve"> : initialisation du tutoriel utilisateur.</w:t>
+      </w:r>
+    </w:p>
+    <w:p>
+      <w:pPr>
+        <w:pStyle w:val="Normal"/>
+        <w:numPr>
+          <w:ilvl w:val="0"/>
+          <w:numId w:val="1"/>
+        </w:numPr>
+        <w:spacing w:before="0" w:after="200"/>
+        <w:rPr/>
+      </w:pPr>
+      <w:r>
+        <w:rPr>
+          <w:b/>
+          <w:bCs/>
+        </w:rPr>
+        <w:t>Thibaud</w:t>
+      </w:r>
+      <w:r>
+        <w:rPr>
+          <w:b w:val="false"/>
+          <w:bCs w:val="false"/>
+        </w:rPr>
+        <w:t xml:space="preserve"> : finalisation de l'ajout de membres.</w:t>
+      </w:r>
+    </w:p>
+    <w:p>
+      <w:pPr>
+        <w:pStyle w:val="Normal"/>
+        <w:spacing w:before="0" w:after="200"/>
+        <w:rPr>
+          <w:b w:val="false"/>
+          <w:b w:val="false"/>
+          <w:bCs w:val="false"/>
+        </w:rPr>
+      </w:pPr>
+      <w:r>
+        <w:rPr>
+          <w:b w:val="false"/>
+          <w:bCs w:val="false"/>
+        </w:rPr>
+      </w:r>
+    </w:p>
+    <w:p>
+      <w:pPr>
+        <w:pStyle w:val="Normal"/>
+        <w:spacing w:before="0" w:after="0"/>
+        <w:rPr/>
+      </w:pPr>
+      <w:r>
+        <w:rPr>
+          <w:b w:val="false"/>
+          <w:bCs w:val="false"/>
+        </w:rPr>
+        <w:t>Pour la semaine prochaine, attribution des nouveaux travaux :</w:t>
+      </w:r>
+    </w:p>
+    <w:p>
+      <w:pPr>
+        <w:pStyle w:val="Normal"/>
+        <w:numPr>
+          <w:ilvl w:val="0"/>
+          <w:numId w:val="2"/>
+        </w:numPr>
+        <w:spacing w:before="0" w:after="0"/>
+        <w:rPr>
+          <w:b/>
+          <w:b/>
+          <w:bCs/>
+        </w:rPr>
+      </w:pPr>
+      <w:r>
+        <w:rPr>
+          <w:b/>
+          <w:bCs/>
+        </w:rPr>
+        <w:t>Karim </w:t>
+      </w:r>
+      <w:r>
+        <w:rPr>
+          <w:b w:val="false"/>
+          <w:bCs w:val="false"/>
+        </w:rPr>
+        <w:t xml:space="preserve">: </w:t>
+      </w:r>
+    </w:p>
+    <w:p>
+      <w:pPr>
+        <w:pStyle w:val="Normal"/>
+        <w:numPr>
+          <w:ilvl w:val="0"/>
+          <w:numId w:val="2"/>
+        </w:numPr>
+        <w:spacing w:before="0" w:after="0"/>
+        <w:rPr>
+          <w:b/>
+          <w:b/>
+          <w:bCs/>
+        </w:rPr>
+      </w:pPr>
+      <w:r>
+        <w:rPr>
+          <w:b/>
+          <w:bCs/>
+        </w:rPr>
+        <w:t>Michelle </w:t>
+      </w:r>
+      <w:r>
+        <w:rPr>
+          <w:b w:val="false"/>
+          <w:bCs w:val="false"/>
+        </w:rPr>
+        <w:t xml:space="preserve">: </w:t>
+      </w:r>
+    </w:p>
+    <w:p>
+      <w:pPr>
+        <w:pStyle w:val="Normal"/>
+        <w:numPr>
+          <w:ilvl w:val="0"/>
+          <w:numId w:val="2"/>
+        </w:numPr>
+        <w:spacing w:before="0" w:after="0"/>
+        <w:rPr>
+          <w:b/>
+          <w:b/>
+          <w:bCs/>
+        </w:rPr>
+      </w:pPr>
+      <w:r>
+        <w:rPr>
+          <w:b/>
+          <w:bCs/>
+        </w:rPr>
+        <w:t>Miguel </w:t>
+      </w:r>
+      <w:r>
+        <w:rPr>
+          <w:b w:val="false"/>
+          <w:bCs w:val="false"/>
+        </w:rPr>
+        <w:t xml:space="preserve">: </w:t>
+      </w:r>
+    </w:p>
+    <w:p>
+      <w:pPr>
+        <w:pStyle w:val="Normal"/>
+        <w:numPr>
+          <w:ilvl w:val="0"/>
+          <w:numId w:val="2"/>
+        </w:numPr>
+        <w:spacing w:before="0" w:after="0"/>
+        <w:rPr>
+          <w:b/>
+          <w:b/>
+          <w:bCs/>
+        </w:rPr>
+      </w:pPr>
+      <w:r>
+        <w:rPr>
+          <w:b/>
+          <w:bCs/>
+        </w:rPr>
+        <w:t>Raphaël </w:t>
+      </w:r>
+      <w:r>
+        <w:rPr>
+          <w:b w:val="false"/>
+          <w:bCs w:val="false"/>
+        </w:rPr>
+        <w:t xml:space="preserve">: </w:t>
+      </w:r>
+    </w:p>
+    <w:p>
+      <w:pPr>
+        <w:pStyle w:val="Normal"/>
+        <w:numPr>
+          <w:ilvl w:val="0"/>
+          <w:numId w:val="2"/>
+        </w:numPr>
+        <w:spacing w:before="0" w:after="200"/>
+        <w:rPr/>
+      </w:pPr>
+      <w:r>
+        <w:rPr>
+          <w:b/>
+          <w:bCs/>
+        </w:rPr>
+        <w:t>Thibaud </w:t>
+      </w:r>
+      <w:r>
+        <w:rPr>
+          <w:b w:val="false"/>
+          <w:bCs w:val="false"/>
+        </w:rPr>
+        <w:t xml:space="preserve">: </w:t>
+      </w:r>
+    </w:p>
+    <w:p>
+      <w:pPr>
+        <w:pStyle w:val="Normal"/>
+        <w:spacing w:before="0" w:after="200"/>
+        <w:rPr>
+          <w:b w:val="false"/>
+          <w:b w:val="false"/>
+          <w:bCs w:val="false"/>
+        </w:rPr>
+      </w:pPr>
+      <w:r>
+        <w:rPr/>
+      </w:r>
+    </w:p>
+    <w:p>
+      <w:pPr>
+        <w:pStyle w:val="Normal"/>
+        <w:spacing w:before="0" w:after="200"/>
+        <w:rPr>
+          <w:b w:val="false"/>
+          <w:b w:val="false"/>
+          <w:bCs w:val="false"/>
+        </w:rPr>
+      </w:pPr>
+      <w:r>
+        <w:rPr/>
+      </w:r>
+    </w:p>
+    <w:p>
+      <w:pPr>
+        <w:pStyle w:val="Normal"/>
+        <w:spacing w:before="0" w:after="200"/>
+        <w:rPr/>
+      </w:pPr>
+      <w:r>
+        <w:rPr>
+          <w:b w:val="false"/>
+          <w:bCs w:val="false"/>
+        </w:rPr>
+        <w:t>MOT DE PASSE OUBLI</w:t>
+      </w:r>
+      <w:bookmarkStart w:id="2" w:name="__DdeLink__125_2068065535"/>
+      <w:bookmarkEnd w:id="2"/>
+      <w:r>
+        <w:rPr>
+          <w:b w:val="false"/>
+          <w:bCs w:val="false"/>
+        </w:rPr>
+        <w:t>É</w:t>
       </w:r>
     </w:p>
     <w:sectPr>
@@ -657,7 +1176,7 @@
       </w:pPr>
       <w:rPr>
         <w:rFonts w:ascii="Symbol" w:hAnsi="Symbol" w:cs="Symbol" w:hint="default"/>
-        <w:b/>
+        <w:b w:val="false"/>
       </w:rPr>
     </w:lvl>
     <w:lvl w:ilvl="1">
@@ -703,7 +1222,7 @@
       </w:pPr>
       <w:rPr>
         <w:rFonts w:ascii="Symbol" w:hAnsi="Symbol" w:cs="Symbol" w:hint="default"/>
-        <w:b/>
+        <w:b w:val="false"/>
       </w:rPr>
     </w:lvl>
     <w:lvl w:ilvl="4">
@@ -749,7 +1268,7 @@
       </w:pPr>
       <w:rPr>
         <w:rFonts w:ascii="Symbol" w:hAnsi="Symbol" w:cs="Symbol" w:hint="default"/>
-        <w:b/>
+        <w:b w:val="false"/>
       </w:rPr>
     </w:lvl>
     <w:lvl w:ilvl="7">
@@ -784,6 +1303,146 @@
     </w:lvl>
   </w:abstractNum>
   <w:abstractNum w:abstractNumId="2">
+    <w:lvl w:ilvl="0">
+      <w:start w:val="1"/>
+      <w:numFmt w:val="bullet"/>
+      <w:lvlText w:val=""/>
+      <w:lvlJc w:val="left"/>
+      <w:pPr>
+        <w:tabs>
+          <w:tab w:val="num" w:pos="720"/>
+        </w:tabs>
+        <w:ind w:left="720" w:hanging="360"/>
+      </w:pPr>
+      <w:rPr>
+        <w:rFonts w:ascii="Symbol" w:hAnsi="Symbol" w:cs="Symbol" w:hint="default"/>
+        <w:b w:val="false"/>
+      </w:rPr>
+    </w:lvl>
+    <w:lvl w:ilvl="1">
+      <w:start w:val="1"/>
+      <w:numFmt w:val="bullet"/>
+      <w:lvlText w:val="◦"/>
+      <w:lvlJc w:val="left"/>
+      <w:pPr>
+        <w:tabs>
+          <w:tab w:val="num" w:pos="1080"/>
+        </w:tabs>
+        <w:ind w:left="1080" w:hanging="360"/>
+      </w:pPr>
+      <w:rPr>
+        <w:rFonts w:ascii="OpenSymbol" w:hAnsi="OpenSymbol" w:cs="OpenSymbol" w:hint="default"/>
+      </w:rPr>
+    </w:lvl>
+    <w:lvl w:ilvl="2">
+      <w:start w:val="1"/>
+      <w:numFmt w:val="bullet"/>
+      <w:lvlText w:val="▪"/>
+      <w:lvlJc w:val="left"/>
+      <w:pPr>
+        <w:tabs>
+          <w:tab w:val="num" w:pos="1440"/>
+        </w:tabs>
+        <w:ind w:left="1440" w:hanging="360"/>
+      </w:pPr>
+      <w:rPr>
+        <w:rFonts w:ascii="OpenSymbol" w:hAnsi="OpenSymbol" w:cs="OpenSymbol" w:hint="default"/>
+      </w:rPr>
+    </w:lvl>
+    <w:lvl w:ilvl="3">
+      <w:start w:val="1"/>
+      <w:numFmt w:val="bullet"/>
+      <w:lvlText w:val=""/>
+      <w:lvlJc w:val="left"/>
+      <w:pPr>
+        <w:tabs>
+          <w:tab w:val="num" w:pos="1800"/>
+        </w:tabs>
+        <w:ind w:left="1800" w:hanging="360"/>
+      </w:pPr>
+      <w:rPr>
+        <w:rFonts w:ascii="Symbol" w:hAnsi="Symbol" w:cs="Symbol" w:hint="default"/>
+        <w:b w:val="false"/>
+      </w:rPr>
+    </w:lvl>
+    <w:lvl w:ilvl="4">
+      <w:start w:val="1"/>
+      <w:numFmt w:val="bullet"/>
+      <w:lvlText w:val="◦"/>
+      <w:lvlJc w:val="left"/>
+      <w:pPr>
+        <w:tabs>
+          <w:tab w:val="num" w:pos="2160"/>
+        </w:tabs>
+        <w:ind w:left="2160" w:hanging="360"/>
+      </w:pPr>
+      <w:rPr>
+        <w:rFonts w:ascii="OpenSymbol" w:hAnsi="OpenSymbol" w:cs="OpenSymbol" w:hint="default"/>
+      </w:rPr>
+    </w:lvl>
+    <w:lvl w:ilvl="5">
+      <w:start w:val="1"/>
+      <w:numFmt w:val="bullet"/>
+      <w:lvlText w:val="▪"/>
+      <w:lvlJc w:val="left"/>
+      <w:pPr>
+        <w:tabs>
+          <w:tab w:val="num" w:pos="2520"/>
+        </w:tabs>
+        <w:ind w:left="2520" w:hanging="360"/>
+      </w:pPr>
+      <w:rPr>
+        <w:rFonts w:ascii="OpenSymbol" w:hAnsi="OpenSymbol" w:cs="OpenSymbol" w:hint="default"/>
+      </w:rPr>
+    </w:lvl>
+    <w:lvl w:ilvl="6">
+      <w:start w:val="1"/>
+      <w:numFmt w:val="bullet"/>
+      <w:lvlText w:val=""/>
+      <w:lvlJc w:val="left"/>
+      <w:pPr>
+        <w:tabs>
+          <w:tab w:val="num" w:pos="2880"/>
+        </w:tabs>
+        <w:ind w:left="2880" w:hanging="360"/>
+      </w:pPr>
+      <w:rPr>
+        <w:rFonts w:ascii="Symbol" w:hAnsi="Symbol" w:cs="Symbol" w:hint="default"/>
+        <w:b w:val="false"/>
+      </w:rPr>
+    </w:lvl>
+    <w:lvl w:ilvl="7">
+      <w:start w:val="1"/>
+      <w:numFmt w:val="bullet"/>
+      <w:lvlText w:val="◦"/>
+      <w:lvlJc w:val="left"/>
+      <w:pPr>
+        <w:tabs>
+          <w:tab w:val="num" w:pos="3240"/>
+        </w:tabs>
+        <w:ind w:left="3240" w:hanging="360"/>
+      </w:pPr>
+      <w:rPr>
+        <w:rFonts w:ascii="OpenSymbol" w:hAnsi="OpenSymbol" w:cs="OpenSymbol" w:hint="default"/>
+      </w:rPr>
+    </w:lvl>
+    <w:lvl w:ilvl="8">
+      <w:start w:val="1"/>
+      <w:numFmt w:val="bullet"/>
+      <w:lvlText w:val="▪"/>
+      <w:lvlJc w:val="left"/>
+      <w:pPr>
+        <w:tabs>
+          <w:tab w:val="num" w:pos="3600"/>
+        </w:tabs>
+        <w:ind w:left="3600" w:hanging="360"/>
+      </w:pPr>
+      <w:rPr>
+        <w:rFonts w:ascii="OpenSymbol" w:hAnsi="OpenSymbol" w:cs="OpenSymbol" w:hint="default"/>
+      </w:rPr>
+    </w:lvl>
+  </w:abstractNum>
+  <w:abstractNum w:abstractNumId="3">
     <w:lvl w:ilvl="0">
       <w:start w:val="1"/>
       <w:numFmt w:val="decimal"/>
@@ -907,6 +1566,9 @@
   </w:num>
   <w:num w:numId="2">
     <w:abstractNumId w:val="2"/>
+  </w:num>
+  <w:num w:numId="3">
+    <w:abstractNumId w:val="3"/>
   </w:num>
 </w:numbering>
 </file>
@@ -1229,6 +1891,44 @@
     <w:qFormat/>
     <w:rPr>
       <w:rFonts w:cs="OpenSymbol"/>
+    </w:rPr>
+  </w:style>
+  <w:style w:type="character" w:styleId="ListLabel10">
+    <w:name w:val="ListLabel 10"/>
+    <w:qFormat/>
+    <w:rPr>
+      <w:rFonts w:cs="Symbol"/>
+      <w:b/>
+    </w:rPr>
+  </w:style>
+  <w:style w:type="character" w:styleId="ListLabel11">
+    <w:name w:val="ListLabel 11"/>
+    <w:qFormat/>
+    <w:rPr>
+      <w:rFonts w:cs="OpenSymbol"/>
+    </w:rPr>
+  </w:style>
+  <w:style w:type="character" w:styleId="ListLabel12">
+    <w:name w:val="ListLabel 12"/>
+    <w:qFormat/>
+    <w:rPr>
+      <w:rFonts w:cs="Symbol"/>
+      <w:b w:val="false"/>
+    </w:rPr>
+  </w:style>
+  <w:style w:type="character" w:styleId="ListLabel13">
+    <w:name w:val="ListLabel 13"/>
+    <w:qFormat/>
+    <w:rPr>
+      <w:rFonts w:cs="OpenSymbol"/>
+    </w:rPr>
+  </w:style>
+  <w:style w:type="character" w:styleId="ListLabel14">
+    <w:name w:val="ListLabel 14"/>
+    <w:qFormat/>
+    <w:rPr>
+      <w:rFonts w:cs="Symbol"/>
+      <w:b w:val="false"/>
     </w:rPr>
   </w:style>
   <w:style w:type="paragraph" w:styleId="Titre">

</xml_diff>